<commit_message>
Updated for new data model from Amy
</commit_message>
<xml_diff>
--- a/DM Solution Documentaion/Redwood Solution Documentation.docx
+++ b/DM Solution Documentaion/Redwood Solution Documentation.docx
@@ -465,6 +465,8 @@
       <w:pPr>
         <w:spacing w:after="60" w:line="240" w:lineRule="auto"/>
         <w:rPr>
+          <w:b/>
+          <w:bCs/>
           <w:sz w:val="24"/>
         </w:rPr>
       </w:pPr>
@@ -495,949 +497,53 @@
     </w:p>
     <w:p>
       <w:pPr>
-        <w:tabs>
-          <w:tab w:val="left" w:pos="3890"/>
-        </w:tabs>
         <w:spacing w:after="60" w:line="240" w:lineRule="auto"/>
-        <w:jc w:val="center"/>
-        <w:rPr>
-          <w:bCs/>
-          <w:sz w:val="24"/>
-        </w:rPr>
-      </w:pPr>
-      <w:r>
-        <w:rPr>
-          <w:bCs/>
-          <w:sz w:val="24"/>
-          <w:u w:val="single"/>
-        </w:rPr>
-        <w:t>Information Subject:</w:t>
-      </w:r>
-      <w:r>
-        <w:rPr>
-          <w:bCs/>
-          <w:sz w:val="24"/>
-        </w:rPr>
-        <w:t xml:space="preserve"> Bid Analysis</w:t>
-      </w:r>
-    </w:p>
-    <w:tbl>
-      <w:tblPr>
-        <w:tblStyle w:val="TableGrid"/>
-        <w:tblW w:w="0" w:type="auto"/>
-        <w:tblLook w:val="04A0" w:firstRow="1" w:lastRow="0" w:firstColumn="1" w:lastColumn="0" w:noHBand="0" w:noVBand="1"/>
-      </w:tblPr>
-      <w:tblGrid>
-        <w:gridCol w:w="2185"/>
-        <w:gridCol w:w="2245"/>
-        <w:gridCol w:w="2331"/>
-        <w:gridCol w:w="2057"/>
-      </w:tblGrid>
-      <w:tr>
-        <w:tc>
-          <w:tcPr>
-            <w:tcW w:w="2185" w:type="dxa"/>
-            <w:shd w:val="clear" w:color="auto" w:fill="E7E6E6" w:themeFill="background2"/>
-          </w:tcPr>
-          <w:p>
-            <w:pPr>
-              <w:spacing w:after="60"/>
-              <w:rPr>
-                <w:b/>
-                <w:bCs/>
-                <w:sz w:val="24"/>
-              </w:rPr>
-            </w:pPr>
-            <w:r>
-              <w:rPr>
-                <w:b/>
-                <w:bCs/>
-                <w:sz w:val="24"/>
-              </w:rPr>
-              <w:t>Date</w:t>
-            </w:r>
-          </w:p>
-        </w:tc>
-        <w:tc>
-          <w:tcPr>
-            <w:tcW w:w="2245" w:type="dxa"/>
-            <w:shd w:val="clear" w:color="auto" w:fill="E7E6E6" w:themeFill="background2"/>
-          </w:tcPr>
-          <w:p>
-            <w:pPr>
-              <w:spacing w:after="60"/>
-              <w:rPr>
-                <w:b/>
-                <w:bCs/>
-                <w:sz w:val="24"/>
-              </w:rPr>
-            </w:pPr>
-            <w:r>
-              <w:rPr>
-                <w:b/>
-                <w:bCs/>
-                <w:sz w:val="24"/>
-              </w:rPr>
-              <w:t xml:space="preserve">Bid </w:t>
-            </w:r>
-            <w:r>
-              <w:rPr>
-                <w:b/>
-                <w:bCs/>
-                <w:sz w:val="24"/>
-              </w:rPr>
-              <w:t>Agent</w:t>
-            </w:r>
-          </w:p>
-        </w:tc>
-        <w:tc>
-          <w:tcPr>
-            <w:tcW w:w="2331" w:type="dxa"/>
-            <w:shd w:val="clear" w:color="auto" w:fill="E7E6E6" w:themeFill="background2"/>
-          </w:tcPr>
-          <w:p>
-            <w:pPr>
-              <w:spacing w:after="60"/>
-              <w:rPr>
-                <w:b/>
-                <w:bCs/>
-                <w:sz w:val="24"/>
-              </w:rPr>
-            </w:pPr>
-            <w:r>
-              <w:rPr>
-                <w:b/>
-                <w:bCs/>
-                <w:sz w:val="24"/>
-              </w:rPr>
-              <w:t>Property</w:t>
-            </w:r>
-          </w:p>
-        </w:tc>
-        <w:tc>
-          <w:tcPr>
-            <w:tcW w:w="2057" w:type="dxa"/>
-            <w:shd w:val="clear" w:color="auto" w:fill="E7E6E6" w:themeFill="background2"/>
-          </w:tcPr>
-          <w:p>
-            <w:pPr>
-              <w:spacing w:after="60"/>
-              <w:rPr>
-                <w:b/>
-                <w:bCs/>
-                <w:sz w:val="24"/>
-              </w:rPr>
-            </w:pPr>
-            <w:r>
-              <w:rPr>
-                <w:b/>
-                <w:bCs/>
-                <w:sz w:val="24"/>
-              </w:rPr>
-              <w:t>Customer</w:t>
-            </w:r>
-          </w:p>
-        </w:tc>
-      </w:tr>
-      <w:tr>
-        <w:tc>
-          <w:tcPr>
-            <w:tcW w:w="2185" w:type="dxa"/>
-          </w:tcPr>
-          <w:p>
-            <w:pPr>
-              <w:spacing w:after="60"/>
-              <w:rPr>
-                <w:bCs/>
-                <w:sz w:val="24"/>
-              </w:rPr>
-            </w:pPr>
-            <w:r>
-              <w:rPr>
-                <w:bCs/>
-                <w:sz w:val="24"/>
-              </w:rPr>
-              <w:t>Year</w:t>
-            </w:r>
-          </w:p>
-        </w:tc>
-        <w:tc>
-          <w:tcPr>
-            <w:tcW w:w="2245" w:type="dxa"/>
-          </w:tcPr>
-          <w:p>
-            <w:pPr>
-              <w:spacing w:after="60"/>
-              <w:rPr>
-                <w:bCs/>
-                <w:sz w:val="24"/>
-              </w:rPr>
-            </w:pPr>
-            <w:r>
-              <w:rPr>
-                <w:bCs/>
-                <w:sz w:val="24"/>
-              </w:rPr>
-              <w:t>FirstName</w:t>
-            </w:r>
-          </w:p>
-        </w:tc>
-        <w:tc>
-          <w:tcPr>
-            <w:tcW w:w="2331" w:type="dxa"/>
-          </w:tcPr>
-          <w:p>
-            <w:pPr>
-              <w:spacing w:after="60"/>
-              <w:rPr>
-                <w:bCs/>
-                <w:sz w:val="24"/>
-              </w:rPr>
-            </w:pPr>
-            <w:r>
-              <w:rPr>
-                <w:bCs/>
-                <w:sz w:val="24"/>
-              </w:rPr>
-              <w:t>Bedrooms</w:t>
-            </w:r>
-          </w:p>
-        </w:tc>
-        <w:tc>
-          <w:tcPr>
-            <w:tcW w:w="2057" w:type="dxa"/>
-          </w:tcPr>
-          <w:p>
-            <w:pPr>
-              <w:spacing w:after="60"/>
-              <w:rPr>
-                <w:bCs/>
-                <w:sz w:val="24"/>
-              </w:rPr>
-            </w:pPr>
-            <w:r>
-              <w:rPr>
-                <w:bCs/>
-                <w:sz w:val="24"/>
-              </w:rPr>
-              <w:t>Address</w:t>
-            </w:r>
-          </w:p>
-        </w:tc>
-      </w:tr>
-      <w:tr>
-        <w:tc>
-          <w:tcPr>
-            <w:tcW w:w="2185" w:type="dxa"/>
-          </w:tcPr>
-          <w:p>
-            <w:pPr>
-              <w:spacing w:after="60"/>
-              <w:rPr>
-                <w:bCs/>
-                <w:sz w:val="24"/>
-              </w:rPr>
-            </w:pPr>
-            <w:r>
-              <w:rPr>
-                <w:bCs/>
-                <w:sz w:val="24"/>
-              </w:rPr>
-              <w:t>Quarter</w:t>
-            </w:r>
-          </w:p>
-        </w:tc>
-        <w:tc>
-          <w:tcPr>
-            <w:tcW w:w="2245" w:type="dxa"/>
-          </w:tcPr>
-          <w:p>
-            <w:pPr>
-              <w:spacing w:after="60"/>
-              <w:rPr>
-                <w:bCs/>
-                <w:sz w:val="24"/>
-              </w:rPr>
-            </w:pPr>
-            <w:r>
-              <w:rPr>
-                <w:bCs/>
-                <w:sz w:val="24"/>
-              </w:rPr>
-              <w:t>Last Name</w:t>
-            </w:r>
-          </w:p>
-        </w:tc>
-        <w:tc>
-          <w:tcPr>
-            <w:tcW w:w="2331" w:type="dxa"/>
-          </w:tcPr>
-          <w:p>
-            <w:pPr>
-              <w:spacing w:after="60"/>
-              <w:rPr>
-                <w:bCs/>
-                <w:sz w:val="24"/>
-              </w:rPr>
-            </w:pPr>
-            <w:r>
-              <w:rPr>
-                <w:bCs/>
-                <w:sz w:val="24"/>
-              </w:rPr>
-              <w:t>Bathrooms</w:t>
-            </w:r>
-          </w:p>
-        </w:tc>
-        <w:tc>
-          <w:tcPr>
-            <w:tcW w:w="2057" w:type="dxa"/>
-          </w:tcPr>
-          <w:p>
-            <w:pPr>
-              <w:spacing w:after="60"/>
-              <w:rPr>
-                <w:bCs/>
-                <w:sz w:val="24"/>
-              </w:rPr>
-            </w:pPr>
-            <w:r>
-              <w:rPr>
-                <w:bCs/>
-                <w:sz w:val="24"/>
-              </w:rPr>
-              <w:t>City</w:t>
-            </w:r>
-          </w:p>
-        </w:tc>
-      </w:tr>
-      <w:tr>
-        <w:tc>
-          <w:tcPr>
-            <w:tcW w:w="2185" w:type="dxa"/>
-          </w:tcPr>
-          <w:p>
-            <w:pPr>
-              <w:spacing w:after="60"/>
-              <w:rPr>
-                <w:bCs/>
-                <w:sz w:val="24"/>
-              </w:rPr>
-            </w:pPr>
-            <w:r>
-              <w:rPr>
-                <w:bCs/>
-                <w:sz w:val="24"/>
-              </w:rPr>
-              <w:t>Month</w:t>
-            </w:r>
-          </w:p>
-        </w:tc>
-        <w:tc>
-          <w:tcPr>
-            <w:tcW w:w="2245" w:type="dxa"/>
-          </w:tcPr>
-          <w:p>
-            <w:pPr>
-              <w:spacing w:after="60"/>
-              <w:rPr>
-                <w:bCs/>
-                <w:sz w:val="24"/>
-              </w:rPr>
-            </w:pPr>
-            <w:r>
-              <w:rPr>
-                <w:bCs/>
-                <w:sz w:val="24"/>
-              </w:rPr>
-              <w:t>Title</w:t>
-            </w:r>
-          </w:p>
-        </w:tc>
-        <w:tc>
-          <w:tcPr>
-            <w:tcW w:w="2331" w:type="dxa"/>
-          </w:tcPr>
-          <w:p>
-            <w:pPr>
-              <w:spacing w:after="60"/>
-              <w:rPr>
-                <w:bCs/>
-                <w:sz w:val="24"/>
-              </w:rPr>
-            </w:pPr>
-            <w:r>
-              <w:rPr>
-                <w:bCs/>
-                <w:sz w:val="24"/>
-              </w:rPr>
-              <w:t>Stories</w:t>
-            </w:r>
-          </w:p>
-        </w:tc>
-        <w:tc>
-          <w:tcPr>
-            <w:tcW w:w="2057" w:type="dxa"/>
-          </w:tcPr>
-          <w:p>
-            <w:pPr>
-              <w:spacing w:after="60"/>
-              <w:rPr>
-                <w:bCs/>
-                <w:sz w:val="24"/>
-              </w:rPr>
-            </w:pPr>
-            <w:r>
-              <w:rPr>
-                <w:bCs/>
-                <w:sz w:val="24"/>
-              </w:rPr>
-              <w:t>State</w:t>
-            </w:r>
-          </w:p>
-        </w:tc>
-      </w:tr>
-      <w:tr>
-        <w:tc>
-          <w:tcPr>
-            <w:tcW w:w="2185" w:type="dxa"/>
-          </w:tcPr>
-          <w:p>
-            <w:pPr>
-              <w:spacing w:after="60"/>
-              <w:rPr>
-                <w:bCs/>
-                <w:sz w:val="24"/>
-              </w:rPr>
-            </w:pPr>
-            <w:r>
-              <w:rPr>
-                <w:bCs/>
-                <w:sz w:val="24"/>
-              </w:rPr>
-              <w:t>Date</w:t>
-            </w:r>
-          </w:p>
-        </w:tc>
-        <w:tc>
-          <w:tcPr>
-            <w:tcW w:w="2245" w:type="dxa"/>
-          </w:tcPr>
-          <w:p>
-            <w:pPr>
-              <w:spacing w:after="60"/>
-              <w:rPr>
-                <w:bCs/>
-                <w:sz w:val="24"/>
-              </w:rPr>
-            </w:pPr>
-            <w:r>
-              <w:rPr>
-                <w:bCs/>
-                <w:sz w:val="24"/>
-              </w:rPr>
-              <w:t>Hire Date</w:t>
-            </w:r>
-          </w:p>
-        </w:tc>
-        <w:tc>
-          <w:tcPr>
-            <w:tcW w:w="2331" w:type="dxa"/>
-          </w:tcPr>
-          <w:p>
-            <w:pPr>
-              <w:spacing w:after="60"/>
-              <w:rPr>
-                <w:bCs/>
-                <w:sz w:val="24"/>
-              </w:rPr>
-            </w:pPr>
-            <w:r>
-              <w:rPr>
-                <w:bCs/>
-                <w:sz w:val="24"/>
-              </w:rPr>
-              <w:t>Square Feet</w:t>
-            </w:r>
-          </w:p>
-        </w:tc>
-        <w:tc>
-          <w:tcPr>
-            <w:tcW w:w="2057" w:type="dxa"/>
-          </w:tcPr>
-          <w:p>
-            <w:pPr>
-              <w:spacing w:after="60"/>
-              <w:rPr>
-                <w:bCs/>
-                <w:sz w:val="24"/>
-              </w:rPr>
-            </w:pPr>
-            <w:r>
-              <w:rPr>
-                <w:bCs/>
-                <w:sz w:val="24"/>
-              </w:rPr>
-              <w:t>Zip Code</w:t>
-            </w:r>
-          </w:p>
-        </w:tc>
-      </w:tr>
-      <w:tr>
-        <w:tc>
-          <w:tcPr>
-            <w:tcW w:w="2185" w:type="dxa"/>
-          </w:tcPr>
-          <w:p>
-            <w:pPr>
-              <w:spacing w:after="60"/>
-              <w:rPr>
-                <w:bCs/>
-                <w:sz w:val="24"/>
-              </w:rPr>
-            </w:pPr>
-          </w:p>
-        </w:tc>
-        <w:tc>
-          <w:tcPr>
-            <w:tcW w:w="2245" w:type="dxa"/>
-          </w:tcPr>
-          <w:p>
-            <w:pPr>
-              <w:spacing w:after="60"/>
-              <w:rPr>
-                <w:bCs/>
-                <w:sz w:val="24"/>
-              </w:rPr>
-            </w:pPr>
-            <w:r>
-              <w:rPr>
-                <w:bCs/>
-                <w:sz w:val="24"/>
-              </w:rPr>
-              <w:t>License Date</w:t>
-            </w:r>
-          </w:p>
-        </w:tc>
-        <w:tc>
-          <w:tcPr>
-            <w:tcW w:w="2331" w:type="dxa"/>
-          </w:tcPr>
-          <w:p>
-            <w:pPr>
-              <w:spacing w:after="60"/>
-              <w:rPr>
-                <w:bCs/>
-                <w:sz w:val="24"/>
-              </w:rPr>
-            </w:pPr>
-            <w:r>
-              <w:rPr>
-                <w:bCs/>
-                <w:sz w:val="24"/>
-              </w:rPr>
-              <w:t>Year Built</w:t>
-            </w:r>
-          </w:p>
-        </w:tc>
-        <w:tc>
-          <w:tcPr>
-            <w:tcW w:w="2057" w:type="dxa"/>
-          </w:tcPr>
-          <w:p>
-            <w:pPr>
-              <w:spacing w:after="60"/>
-              <w:rPr>
-                <w:bCs/>
-                <w:sz w:val="24"/>
-              </w:rPr>
-            </w:pPr>
-          </w:p>
-        </w:tc>
-      </w:tr>
-      <w:tr>
-        <w:tc>
-          <w:tcPr>
-            <w:tcW w:w="2185" w:type="dxa"/>
-          </w:tcPr>
-          <w:p>
-            <w:pPr>
-              <w:spacing w:after="60"/>
-              <w:rPr>
-                <w:bCs/>
-                <w:sz w:val="24"/>
-              </w:rPr>
-            </w:pPr>
-          </w:p>
-        </w:tc>
-        <w:tc>
-          <w:tcPr>
-            <w:tcW w:w="2245" w:type="dxa"/>
-          </w:tcPr>
-          <w:p>
-            <w:pPr>
-              <w:spacing w:after="60"/>
-              <w:rPr>
-                <w:bCs/>
-                <w:sz w:val="24"/>
-              </w:rPr>
-            </w:pPr>
-            <w:r>
-              <w:rPr>
-                <w:bCs/>
-                <w:sz w:val="24"/>
-              </w:rPr>
-              <w:t>License Status</w:t>
-            </w:r>
-          </w:p>
-        </w:tc>
-        <w:tc>
-          <w:tcPr>
-            <w:tcW w:w="2331" w:type="dxa"/>
-          </w:tcPr>
-          <w:p>
-            <w:pPr>
-              <w:spacing w:after="60"/>
-              <w:rPr>
-                <w:bCs/>
-                <w:sz w:val="24"/>
-              </w:rPr>
-            </w:pPr>
-            <w:r>
-              <w:rPr>
-                <w:bCs/>
-                <w:sz w:val="24"/>
-              </w:rPr>
-              <w:t>Lot Size</w:t>
-            </w:r>
-          </w:p>
-        </w:tc>
-        <w:tc>
-          <w:tcPr>
-            <w:tcW w:w="2057" w:type="dxa"/>
-          </w:tcPr>
-          <w:p>
-            <w:pPr>
-              <w:spacing w:after="60"/>
-              <w:rPr>
-                <w:bCs/>
-                <w:sz w:val="24"/>
-              </w:rPr>
-            </w:pPr>
-          </w:p>
-        </w:tc>
-      </w:tr>
-      <w:tr>
-        <w:tc>
-          <w:tcPr>
-            <w:tcW w:w="2185" w:type="dxa"/>
-          </w:tcPr>
-          <w:p>
-            <w:pPr>
-              <w:spacing w:after="60"/>
-              <w:rPr>
-                <w:bCs/>
-                <w:sz w:val="24"/>
-              </w:rPr>
-            </w:pPr>
-          </w:p>
-        </w:tc>
-        <w:tc>
-          <w:tcPr>
-            <w:tcW w:w="2245" w:type="dxa"/>
-          </w:tcPr>
-          <w:p>
-            <w:pPr>
-              <w:spacing w:after="60"/>
-              <w:rPr>
-                <w:bCs/>
-                <w:sz w:val="24"/>
-              </w:rPr>
-            </w:pPr>
-          </w:p>
-        </w:tc>
-        <w:tc>
-          <w:tcPr>
-            <w:tcW w:w="2331" w:type="dxa"/>
-          </w:tcPr>
-          <w:p>
-            <w:pPr>
-              <w:spacing w:after="60"/>
-              <w:rPr>
-                <w:bCs/>
-                <w:sz w:val="24"/>
-              </w:rPr>
-            </w:pPr>
-            <w:r>
-              <w:rPr>
-                <w:bCs/>
-                <w:sz w:val="24"/>
-              </w:rPr>
-              <w:t>Address</w:t>
-            </w:r>
-          </w:p>
-        </w:tc>
-        <w:tc>
-          <w:tcPr>
-            <w:tcW w:w="2057" w:type="dxa"/>
-          </w:tcPr>
-          <w:p>
-            <w:pPr>
-              <w:spacing w:after="60"/>
-              <w:rPr>
-                <w:bCs/>
-                <w:sz w:val="24"/>
-              </w:rPr>
-            </w:pPr>
-          </w:p>
-        </w:tc>
-      </w:tr>
-      <w:tr>
-        <w:tc>
-          <w:tcPr>
-            <w:tcW w:w="2185" w:type="dxa"/>
-          </w:tcPr>
-          <w:p>
-            <w:pPr>
-              <w:spacing w:after="60"/>
-              <w:rPr>
-                <w:bCs/>
-                <w:sz w:val="24"/>
-              </w:rPr>
-            </w:pPr>
-          </w:p>
-        </w:tc>
-        <w:tc>
-          <w:tcPr>
-            <w:tcW w:w="2245" w:type="dxa"/>
-          </w:tcPr>
-          <w:p>
-            <w:pPr>
-              <w:spacing w:after="60"/>
-              <w:rPr>
-                <w:bCs/>
-                <w:sz w:val="24"/>
-              </w:rPr>
-            </w:pPr>
-          </w:p>
-        </w:tc>
-        <w:tc>
-          <w:tcPr>
-            <w:tcW w:w="2331" w:type="dxa"/>
-          </w:tcPr>
-          <w:p>
-            <w:pPr>
-              <w:spacing w:after="60"/>
-              <w:rPr>
-                <w:bCs/>
-                <w:sz w:val="24"/>
-              </w:rPr>
-            </w:pPr>
-            <w:r>
-              <w:rPr>
-                <w:bCs/>
-                <w:sz w:val="24"/>
-              </w:rPr>
-              <w:t>City</w:t>
-            </w:r>
-          </w:p>
-        </w:tc>
-        <w:tc>
-          <w:tcPr>
-            <w:tcW w:w="2057" w:type="dxa"/>
-          </w:tcPr>
-          <w:p>
-            <w:pPr>
-              <w:spacing w:after="60"/>
-              <w:rPr>
-                <w:bCs/>
-                <w:sz w:val="24"/>
-              </w:rPr>
-            </w:pPr>
-          </w:p>
-        </w:tc>
-      </w:tr>
-      <w:tr>
-        <w:tc>
-          <w:tcPr>
-            <w:tcW w:w="2185" w:type="dxa"/>
-          </w:tcPr>
-          <w:p>
-            <w:pPr>
-              <w:spacing w:after="60"/>
-              <w:rPr>
-                <w:bCs/>
-                <w:sz w:val="24"/>
-              </w:rPr>
-            </w:pPr>
-          </w:p>
-        </w:tc>
-        <w:tc>
-          <w:tcPr>
-            <w:tcW w:w="2245" w:type="dxa"/>
-          </w:tcPr>
-          <w:p>
-            <w:pPr>
-              <w:spacing w:after="60"/>
-              <w:rPr>
-                <w:bCs/>
-                <w:sz w:val="24"/>
-              </w:rPr>
-            </w:pPr>
-          </w:p>
-        </w:tc>
-        <w:tc>
-          <w:tcPr>
-            <w:tcW w:w="2331" w:type="dxa"/>
-          </w:tcPr>
-          <w:p>
-            <w:pPr>
-              <w:spacing w:after="60"/>
-              <w:rPr>
-                <w:bCs/>
-                <w:sz w:val="24"/>
-              </w:rPr>
-            </w:pPr>
-            <w:r>
-              <w:rPr>
-                <w:bCs/>
-                <w:sz w:val="24"/>
-              </w:rPr>
-              <w:t>State</w:t>
-            </w:r>
-          </w:p>
-        </w:tc>
-        <w:tc>
-          <w:tcPr>
-            <w:tcW w:w="2057" w:type="dxa"/>
-          </w:tcPr>
-          <w:p>
-            <w:pPr>
-              <w:spacing w:after="60"/>
-              <w:rPr>
-                <w:bCs/>
-                <w:sz w:val="24"/>
-              </w:rPr>
-            </w:pPr>
-          </w:p>
-        </w:tc>
-      </w:tr>
-      <w:tr>
-        <w:tc>
-          <w:tcPr>
-            <w:tcW w:w="2185" w:type="dxa"/>
-          </w:tcPr>
-          <w:p>
-            <w:pPr>
-              <w:spacing w:after="60"/>
-              <w:rPr>
-                <w:bCs/>
-                <w:sz w:val="24"/>
-              </w:rPr>
-            </w:pPr>
-          </w:p>
-        </w:tc>
-        <w:tc>
-          <w:tcPr>
-            <w:tcW w:w="2245" w:type="dxa"/>
-          </w:tcPr>
-          <w:p>
-            <w:pPr>
-              <w:spacing w:after="60"/>
-              <w:rPr>
-                <w:bCs/>
-                <w:sz w:val="24"/>
-              </w:rPr>
-            </w:pPr>
-          </w:p>
-        </w:tc>
-        <w:tc>
-          <w:tcPr>
-            <w:tcW w:w="2331" w:type="dxa"/>
-          </w:tcPr>
-          <w:p>
-            <w:pPr>
-              <w:spacing w:after="60"/>
-              <w:rPr>
-                <w:bCs/>
-                <w:sz w:val="24"/>
-              </w:rPr>
-            </w:pPr>
-            <w:r>
-              <w:rPr>
-                <w:bCs/>
-                <w:sz w:val="24"/>
-              </w:rPr>
-              <w:t>Zip Code</w:t>
-            </w:r>
-          </w:p>
-        </w:tc>
-        <w:tc>
-          <w:tcPr>
-            <w:tcW w:w="2057" w:type="dxa"/>
-          </w:tcPr>
-          <w:p>
-            <w:pPr>
-              <w:spacing w:after="60"/>
-              <w:rPr>
-                <w:bCs/>
-                <w:sz w:val="24"/>
-              </w:rPr>
-            </w:pPr>
-          </w:p>
-        </w:tc>
-      </w:tr>
-      <w:tr>
-        <w:tc>
-          <w:tcPr>
-            <w:tcW w:w="8818" w:type="dxa"/>
-            <w:gridSpan w:val="4"/>
-            <w:shd w:val="clear" w:color="auto" w:fill="E7E6E6" w:themeFill="background2"/>
-          </w:tcPr>
-          <w:p>
-            <w:pPr>
-              <w:spacing w:after="60"/>
-              <w:rPr>
-                <w:bCs/>
-                <w:sz w:val="24"/>
-              </w:rPr>
-            </w:pPr>
-            <w:r>
-              <w:rPr>
-                <w:b/>
-                <w:bCs/>
-                <w:sz w:val="24"/>
-              </w:rPr>
-              <w:t>Facts</w:t>
-            </w:r>
-            <w:r>
-              <w:rPr>
-                <w:bCs/>
-                <w:sz w:val="24"/>
-              </w:rPr>
-              <w:t>: Bid Price, Listing Price, Commission Rate</w:t>
-            </w:r>
-            <w:r>
-              <w:rPr>
-                <w:bCs/>
-                <w:sz w:val="24"/>
-              </w:rPr>
-              <w:t>, Days On Market</w:t>
-            </w:r>
-            <w:bookmarkStart w:id="0" w:name="_GoBack"/>
-            <w:bookmarkEnd w:id="0"/>
-          </w:p>
-        </w:tc>
-      </w:tr>
-    </w:tbl>
-    <w:p>
-      <w:pPr>
-        <w:spacing w:after="60" w:line="240" w:lineRule="auto"/>
-        <w:rPr>
-          <w:i/>
-          <w:sz w:val="24"/>
-        </w:rPr>
-      </w:pPr>
+        <w:rPr>
+          <w:sz w:val="24"/>
+        </w:rPr>
+      </w:pPr>
+      <w:r>
+        <w:rPr>
+          <w:sz w:val="24"/>
+        </w:rPr>
+        <w:drawing>
+          <wp:inline distT="0" distB="0" distL="0" distR="0" wp14:anchorId="4C14DC69" wp14:editId="57588A4D">
+            <wp:extent cx="5918200" cy="3517900"/>
+            <wp:effectExtent l="0" t="0" r="0" b="0"/>
+            <wp:docPr id="1" name="Picture 1"/>
+            <wp:cNvGraphicFramePr>
+              <a:graphicFrameLocks xmlns:a="http://schemas.openxmlformats.org/drawingml/2006/main" noChangeAspect="1"/>
+            </wp:cNvGraphicFramePr>
+            <a:graphic xmlns:a="http://schemas.openxmlformats.org/drawingml/2006/main">
+              <a:graphicData uri="http://schemas.openxmlformats.org/drawingml/2006/picture">
+                <pic:pic xmlns:pic="http://schemas.openxmlformats.org/drawingml/2006/picture">
+                  <pic:nvPicPr>
+                    <pic:cNvPr id="1" name=""/>
+                    <pic:cNvPicPr/>
+                  </pic:nvPicPr>
+                  <pic:blipFill>
+                    <a:blip r:embed="rId5"/>
+                    <a:stretch>
+                      <a:fillRect/>
+                    </a:stretch>
+                  </pic:blipFill>
+                  <pic:spPr>
+                    <a:xfrm>
+                      <a:off x="0" y="0"/>
+                      <a:ext cx="5918200" cy="3517900"/>
+                    </a:xfrm>
+                    <a:prstGeom prst="rect">
+                      <a:avLst/>
+                    </a:prstGeom>
+                  </pic:spPr>
+                </pic:pic>
+              </a:graphicData>
+            </a:graphic>
+          </wp:inline>
+        </w:drawing>
+      </w:r>
+      <w:bookmarkStart w:id="0" w:name="_GoBack"/>
+      <w:bookmarkEnd w:id="0"/>
     </w:p>
     <w:sectPr>
       <w:pgSz w:w="12240" w:h="15840"/>

</xml_diff>

<commit_message>
Expanded exec summary and requirements
</commit_message>
<xml_diff>
--- a/DM Solution Documentaion/Redwood Solution Documentation.docx
+++ b/DM Solution Documentaion/Redwood Solution Documentation.docx
@@ -214,81 +214,314 @@
       <w:pPr>
         <w:spacing w:after="60" w:line="240" w:lineRule="auto"/>
         <w:rPr>
-          <w:bCs/>
-          <w:sz w:val="24"/>
-        </w:rPr>
-      </w:pPr>
-      <w:r>
-        <w:rPr>
-          <w:bCs/>
-          <w:sz w:val="24"/>
-        </w:rPr>
-        <w:t>Redwood Realty is</w:t>
-      </w:r>
-      <w:r>
-        <w:rPr>
-          <w:bCs/>
-          <w:sz w:val="24"/>
-        </w:rPr>
-        <w:t xml:space="preserve"> a group of real estate professionals who buy and sell homes in northern California. </w:t>
-      </w:r>
-      <w:r>
-        <w:rPr>
-          <w:bCs/>
-          <w:sz w:val="24"/>
-        </w:rPr>
-        <w:t xml:space="preserve">Redwood </w:t>
-      </w:r>
-      <w:r>
-        <w:rPr>
-          <w:bCs/>
-          <w:sz w:val="24"/>
-        </w:rPr>
-        <w:t>needs to be able to easily analyze various bids for properties they have listed. This information will be used to create a</w:t>
-      </w:r>
-      <w:r>
-        <w:rPr>
-          <w:bCs/>
-          <w:sz w:val="24"/>
+          <w:rStyle w:val="CharacterStyle26"/>
+          <w:bCs/>
+          <w:sz w:val="24"/>
+          <w:szCs w:val="24"/>
+        </w:rPr>
+      </w:pPr>
+      <w:r>
+        <w:rPr>
+          <w:bCs/>
+          <w:sz w:val="24"/>
+        </w:rPr>
+        <w:t xml:space="preserve">Redwood Realty serves </w:t>
+      </w:r>
+      <w:r>
+        <w:rPr>
+          <w:bCs/>
+          <w:sz w:val="24"/>
+        </w:rPr>
+        <w:t xml:space="preserve">all of Humboldt Country in northern California. </w:t>
+      </w:r>
+      <w:r>
+        <w:rPr>
+          <w:rStyle w:val="CharacterStyle26"/>
+          <w:bCs/>
+          <w:sz w:val="24"/>
+          <w:szCs w:val="24"/>
+        </w:rPr>
+        <w:t>The firm h</w:t>
+      </w:r>
+      <w:r>
+        <w:rPr>
+          <w:rStyle w:val="CharacterStyle26"/>
+          <w:bCs/>
+          <w:sz w:val="24"/>
+          <w:szCs w:val="24"/>
+        </w:rPr>
+        <w:t xml:space="preserve">elps </w:t>
+      </w:r>
+      <w:r>
+        <w:rPr>
+          <w:rStyle w:val="CharacterStyle26"/>
+          <w:bCs/>
+          <w:sz w:val="24"/>
+          <w:szCs w:val="24"/>
+        </w:rPr>
+        <w:t xml:space="preserve">customers buy and sell houses. To generate revenue, sellers not buyers are charged </w:t>
+      </w:r>
+      <w:r>
+        <w:rPr>
+          <w:rStyle w:val="CharacterStyle26"/>
+          <w:bCs/>
+          <w:sz w:val="24"/>
+          <w:szCs w:val="24"/>
+        </w:rPr>
+        <w:t>a commission</w:t>
+      </w:r>
+      <w:r>
+        <w:rPr>
+          <w:rStyle w:val="CharacterStyle26"/>
+          <w:bCs/>
+          <w:sz w:val="24"/>
+          <w:szCs w:val="24"/>
+        </w:rPr>
+        <w:t xml:space="preserve">. </w:t>
+      </w:r>
+      <w:r>
+        <w:rPr>
+          <w:rStyle w:val="CharacterStyle26"/>
+          <w:bCs/>
+          <w:sz w:val="24"/>
+          <w:szCs w:val="24"/>
         </w:rPr>
         <w:t xml:space="preserve"> </w:t>
       </w:r>
       <w:r>
         <w:rPr>
-          <w:bCs/>
-          <w:sz w:val="24"/>
-        </w:rPr>
-        <w:t>competitive for Redwood’s agents, allowing them to better inform customers about trends based on information about the homes</w:t>
-      </w:r>
-      <w:r>
-        <w:rPr>
-          <w:bCs/>
-          <w:sz w:val="24"/>
-        </w:rPr>
-        <w:t xml:space="preserve"> available for sale. With proper trend information agents can help guide customers for how much to bid on given homes. </w:t>
-      </w:r>
-      <w:r>
-        <w:rPr>
-          <w:bCs/>
-          <w:sz w:val="24"/>
-        </w:rPr>
-        <w:t>As a result, Redwood has decided to create a data mart centralized around bids.</w:t>
-      </w:r>
-    </w:p>
-    <w:p>
-      <w:pPr>
-        <w:spacing w:after="60" w:line="240" w:lineRule="auto"/>
-        <w:rPr>
-          <w:b/>
-          <w:bCs/>
-          <w:sz w:val="24"/>
-        </w:rPr>
-      </w:pPr>
-    </w:p>
-    <w:p>
-      <w:pPr>
-        <w:spacing w:after="60" w:line="240" w:lineRule="auto"/>
-        <w:rPr>
+          <w:rStyle w:val="CharacterStyle26"/>
+          <w:bCs/>
+          <w:sz w:val="24"/>
+          <w:szCs w:val="24"/>
+        </w:rPr>
+        <w:t xml:space="preserve">Redwood operates with 29 agents and support </w:t>
+      </w:r>
+      <w:proofErr w:type="gramStart"/>
+      <w:r>
+        <w:rPr>
+          <w:rStyle w:val="CharacterStyle26"/>
+          <w:bCs/>
+          <w:sz w:val="24"/>
+          <w:szCs w:val="24"/>
+        </w:rPr>
+        <w:t>staff,</w:t>
+      </w:r>
+      <w:proofErr w:type="gramEnd"/>
+      <w:r>
+        <w:rPr>
+          <w:rStyle w:val="CharacterStyle26"/>
+          <w:bCs/>
+          <w:sz w:val="24"/>
+          <w:szCs w:val="24"/>
+        </w:rPr>
+        <w:t xml:space="preserve"> a</w:t>
+      </w:r>
+      <w:r>
+        <w:rPr>
+          <w:rStyle w:val="CharacterStyle26"/>
+          <w:bCs/>
+          <w:sz w:val="24"/>
+          <w:szCs w:val="24"/>
+        </w:rPr>
+        <w:t>ll agents must be licensed at the state level.</w:t>
+      </w:r>
+      <w:r>
+        <w:rPr>
+          <w:rStyle w:val="CharacterStyle26"/>
+          <w:bCs/>
+          <w:sz w:val="24"/>
+          <w:szCs w:val="24"/>
+        </w:rPr>
+        <w:t xml:space="preserve"> </w:t>
+      </w:r>
+      <w:r>
+        <w:rPr>
+          <w:rStyle w:val="CharacterStyle26"/>
+          <w:bCs/>
+          <w:sz w:val="24"/>
+          <w:szCs w:val="24"/>
+        </w:rPr>
+        <w:t xml:space="preserve">Typically, the commission rate is 6% however at time this can be negotiated.  The commission paid is split between the buying agent, selling agent, and their companies. </w:t>
+      </w:r>
+      <w:r>
+        <w:rPr>
+          <w:rStyle w:val="CharacterStyle26"/>
+          <w:bCs/>
+          <w:sz w:val="24"/>
+          <w:szCs w:val="24"/>
+        </w:rPr>
+        <w:t xml:space="preserve"> </w:t>
+      </w:r>
+      <w:r>
+        <w:rPr>
+          <w:bCs/>
+          <w:sz w:val="24"/>
+        </w:rPr>
+        <w:t xml:space="preserve">The primary advantage to using a real estate </w:t>
+      </w:r>
+      <w:r>
+        <w:rPr>
+          <w:rStyle w:val="CharacterStyle26"/>
+          <w:bCs/>
+          <w:sz w:val="24"/>
+          <w:szCs w:val="24"/>
+        </w:rPr>
+        <w:t>professional</w:t>
+      </w:r>
+      <w:r>
+        <w:rPr>
+          <w:rStyle w:val="CharacterStyle26"/>
+          <w:bCs/>
+          <w:sz w:val="24"/>
+          <w:szCs w:val="24"/>
+        </w:rPr>
+        <w:t xml:space="preserve"> </w:t>
+      </w:r>
+      <w:r>
+        <w:rPr>
+          <w:rStyle w:val="CharacterStyle26"/>
+          <w:bCs/>
+          <w:sz w:val="24"/>
+          <w:szCs w:val="24"/>
+        </w:rPr>
+        <w:t xml:space="preserve">is that they are </w:t>
+      </w:r>
+      <w:r>
+        <w:rPr>
+          <w:rStyle w:val="CharacterStyle26"/>
+          <w:bCs/>
+          <w:sz w:val="24"/>
+          <w:szCs w:val="24"/>
+        </w:rPr>
+        <w:t xml:space="preserve">familiar with all the </w:t>
+      </w:r>
+      <w:r>
+        <w:rPr>
+          <w:rStyle w:val="CharacterStyle26"/>
+          <w:bCs/>
+          <w:sz w:val="24"/>
+          <w:szCs w:val="24"/>
+        </w:rPr>
+        <w:t xml:space="preserve">regulations and </w:t>
+      </w:r>
+      <w:r>
+        <w:rPr>
+          <w:rStyle w:val="CharacterStyle26"/>
+          <w:bCs/>
+          <w:sz w:val="24"/>
+          <w:szCs w:val="24"/>
+        </w:rPr>
+        <w:t xml:space="preserve">rules </w:t>
+      </w:r>
+      <w:r>
+        <w:rPr>
+          <w:rStyle w:val="CharacterStyle26"/>
+          <w:bCs/>
+          <w:sz w:val="24"/>
+          <w:szCs w:val="24"/>
+        </w:rPr>
+        <w:t xml:space="preserve">involved in </w:t>
+      </w:r>
+      <w:r>
+        <w:rPr>
+          <w:rStyle w:val="CharacterStyle26"/>
+          <w:bCs/>
+          <w:sz w:val="24"/>
+          <w:szCs w:val="24"/>
+        </w:rPr>
+        <w:t>both selling and purchasing a home</w:t>
+      </w:r>
+      <w:r>
+        <w:rPr>
+          <w:rStyle w:val="CharacterStyle26"/>
+          <w:bCs/>
+          <w:sz w:val="24"/>
+          <w:szCs w:val="24"/>
+        </w:rPr>
+        <w:t xml:space="preserve">. </w:t>
+      </w:r>
+    </w:p>
+    <w:p>
+      <w:pPr>
+        <w:spacing w:after="60" w:line="240" w:lineRule="auto"/>
+        <w:rPr>
+          <w:bCs/>
+          <w:sz w:val="24"/>
+          <w:szCs w:val="24"/>
+        </w:rPr>
+      </w:pPr>
+    </w:p>
+    <w:p>
+      <w:pPr>
+        <w:spacing w:after="60" w:line="240" w:lineRule="auto"/>
+        <w:rPr>
+          <w:bCs/>
+          <w:sz w:val="24"/>
+          <w:szCs w:val="24"/>
+        </w:rPr>
+      </w:pPr>
+      <w:r>
+        <w:rPr>
+          <w:bCs/>
+          <w:sz w:val="24"/>
+          <w:szCs w:val="24"/>
+        </w:rPr>
+        <w:t xml:space="preserve">The firm currently has an OLTP transactional system for tracking daily activities around listings, customers, agents. Since agents can get very busy working with multiple customers the OLTP system also tracks customer contact including bids made on properties. </w:t>
+      </w:r>
+      <w:r>
+        <w:rPr>
+          <w:bCs/>
+          <w:sz w:val="24"/>
+          <w:szCs w:val="24"/>
+        </w:rPr>
+        <w:t>The agents of Redwood have requested that a new reporting system be created to give them better information about the bids customers are making. The agents believe they will be able to better serve their customers with using over time trend information about bids made.  Management also wanted to have reporting information over time on commissions and agent performance.</w:t>
+      </w:r>
+    </w:p>
+    <w:p>
+      <w:pPr>
+        <w:spacing w:after="60" w:line="240" w:lineRule="auto"/>
+        <w:rPr>
+          <w:bCs/>
+          <w:sz w:val="24"/>
+          <w:szCs w:val="24"/>
+        </w:rPr>
+      </w:pPr>
+    </w:p>
+    <w:p>
+      <w:pPr>
+        <w:spacing w:after="60" w:line="240" w:lineRule="auto"/>
+        <w:rPr>
+          <w:bCs/>
+          <w:sz w:val="24"/>
+          <w:szCs w:val="24"/>
+        </w:rPr>
+      </w:pPr>
+      <w:r>
+        <w:rPr>
+          <w:bCs/>
+          <w:sz w:val="24"/>
+          <w:szCs w:val="24"/>
+        </w:rPr>
+        <w:t xml:space="preserve">Due to the competitive advantage this new reporting system could provide the firm has decided to move forward with a project to create an OLAP based DataMart that will allow easy analysis of all bids. </w:t>
+      </w:r>
+    </w:p>
+    <w:p>
+      <w:pPr>
+        <w:spacing w:after="60" w:line="240" w:lineRule="auto"/>
+        <w:rPr>
+          <w:b/>
+          <w:bCs/>
+          <w:sz w:val="24"/>
+        </w:rPr>
+      </w:pPr>
+    </w:p>
+    <w:p>
+      <w:pPr>
+        <w:spacing w:after="60" w:line="240" w:lineRule="auto"/>
+        <w:rPr>
+          <w:b/>
+          <w:bCs/>
           <w:sz w:val="24"/>
         </w:rPr>
       </w:pPr>
@@ -323,6 +556,23 @@
           <w:sz w:val="24"/>
         </w:rPr>
         <w:t>equirements</w:t>
+      </w:r>
+    </w:p>
+    <w:p>
+      <w:pPr>
+        <w:spacing w:after="60" w:line="240" w:lineRule="auto"/>
+        <w:rPr>
+          <w:sz w:val="24"/>
+          <w:u w:val="single"/>
+        </w:rPr>
+      </w:pPr>
+      <w:r>
+        <w:rPr>
+          <w:bCs/>
+          <w:sz w:val="24"/>
+          <w:u w:val="single"/>
+        </w:rPr>
+        <w:t>Management</w:t>
       </w:r>
     </w:p>
     <w:p>
@@ -352,19 +602,27 @@
         <w:rPr>
           <w:sz w:val="24"/>
         </w:rPr>
-        <w:t xml:space="preserve"> generate for each listing? Which agents are generating the most bids? This will show </w:t>
-      </w:r>
-      <w:r>
-        <w:rPr>
-          <w:sz w:val="24"/>
-        </w:rPr>
-        <w:t>who is</w:t>
-      </w:r>
-      <w:r>
-        <w:rPr>
-          <w:sz w:val="24"/>
-        </w:rPr>
-        <w:t xml:space="preserve"> best at generating leads and who needs help.</w:t>
+        <w:t xml:space="preserve"> generate for each listing? </w:t>
+      </w:r>
+      <w:r>
+        <w:rPr>
+          <w:sz w:val="24"/>
+        </w:rPr>
+        <w:t xml:space="preserve">Which properties demographics (beds, baths, location, </w:t>
+      </w:r>
+      <w:proofErr w:type="spellStart"/>
+      <w:r>
+        <w:rPr>
+          <w:sz w:val="24"/>
+        </w:rPr>
+        <w:t>etc</w:t>
+      </w:r>
+      <w:proofErr w:type="spellEnd"/>
+      <w:r>
+        <w:rPr>
+          <w:sz w:val="24"/>
+        </w:rPr>
+        <w:t>) generate the most bid for the firm.</w:t>
       </w:r>
     </w:p>
     <w:p>
@@ -382,43 +640,25 @@
         <w:rPr>
           <w:sz w:val="24"/>
         </w:rPr>
-        <w:t>What is the average bid price? How does it</w:t>
-      </w:r>
-      <w:r>
-        <w:rPr>
-          <w:sz w:val="24"/>
-        </w:rPr>
-        <w:t xml:space="preserve"> vary by the number of zip code, bedrooms, </w:t>
-      </w:r>
-      <w:r>
-        <w:rPr>
-          <w:sz w:val="24"/>
-        </w:rPr>
-        <w:t>bathrooms on the property</w:t>
-      </w:r>
-      <w:r>
-        <w:rPr>
-          <w:sz w:val="24"/>
-        </w:rPr>
-        <w:t xml:space="preserve"> as well as over time</w:t>
-      </w:r>
-      <w:r>
-        <w:rPr>
-          <w:sz w:val="24"/>
-        </w:rPr>
-        <w:t>? This will inform Redwood what the market is willing to pay for properties based on its attributes</w:t>
-      </w:r>
-      <w:r>
-        <w:rPr>
-          <w:sz w:val="24"/>
-        </w:rPr>
-        <w:t xml:space="preserve"> as well as market trends</w:t>
-      </w:r>
-      <w:r>
-        <w:rPr>
-          <w:sz w:val="24"/>
-        </w:rPr>
-        <w:t>.</w:t>
+        <w:t xml:space="preserve">Which agents are generating the most bids? This </w:t>
+      </w:r>
+      <w:r>
+        <w:rPr>
+          <w:sz w:val="24"/>
+        </w:rPr>
+        <w:t xml:space="preserve">data will allow management to identify which agents are </w:t>
+      </w:r>
+      <w:r>
+        <w:rPr>
+          <w:sz w:val="24"/>
+        </w:rPr>
+        <w:t xml:space="preserve">best at generating leads and who </w:t>
+      </w:r>
+      <w:r>
+        <w:rPr>
+          <w:sz w:val="24"/>
+        </w:rPr>
+        <w:t>may need additional help or training. While the OLTP system tracks information on agents such as birth date and gender, management has request this not be included in the OLAP system to avoid any appearance of possible discrimination.</w:t>
       </w:r>
     </w:p>
     <w:p>
@@ -436,6 +676,104 @@
         <w:rPr>
           <w:sz w:val="24"/>
         </w:rPr>
+        <w:t>How property or customer types impact commission rates? This information will allow for better understanding of how negotiation of commission rates impact revenue.</w:t>
+      </w:r>
+    </w:p>
+    <w:p>
+      <w:pPr>
+        <w:spacing w:after="60" w:line="240" w:lineRule="auto"/>
+        <w:ind w:left="360"/>
+        <w:rPr>
+          <w:sz w:val="24"/>
+        </w:rPr>
+      </w:pPr>
+    </w:p>
+    <w:p>
+      <w:pPr>
+        <w:spacing w:after="60" w:line="240" w:lineRule="auto"/>
+        <w:rPr>
+          <w:sz w:val="24"/>
+          <w:u w:val="single"/>
+        </w:rPr>
+      </w:pPr>
+      <w:r>
+        <w:rPr>
+          <w:sz w:val="24"/>
+          <w:u w:val="single"/>
+        </w:rPr>
+        <w:lastRenderedPageBreak/>
+        <w:t>Agents</w:t>
+      </w:r>
+    </w:p>
+    <w:p>
+      <w:pPr>
+        <w:numPr>
+          <w:ilvl w:val="0"/>
+          <w:numId w:val="1"/>
+        </w:numPr>
+        <w:spacing w:after="60" w:line="240" w:lineRule="auto"/>
+        <w:rPr>
+          <w:sz w:val="24"/>
+        </w:rPr>
+      </w:pPr>
+      <w:r>
+        <w:rPr>
+          <w:sz w:val="24"/>
+        </w:rPr>
+        <w:t>What is the average bid price? How does it</w:t>
+      </w:r>
+      <w:r>
+        <w:rPr>
+          <w:sz w:val="24"/>
+        </w:rPr>
+        <w:t xml:space="preserve"> vary by the number of zip code, bedrooms, </w:t>
+      </w:r>
+      <w:r>
+        <w:rPr>
+          <w:sz w:val="24"/>
+        </w:rPr>
+        <w:t>bathrooms on the property</w:t>
+      </w:r>
+      <w:r>
+        <w:rPr>
+          <w:sz w:val="24"/>
+        </w:rPr>
+        <w:t xml:space="preserve"> as well as over time</w:t>
+      </w:r>
+      <w:r>
+        <w:rPr>
+          <w:sz w:val="24"/>
+        </w:rPr>
+        <w:t>? This will inform Redwood what the market is willing to pay for properties based on its attributes</w:t>
+      </w:r>
+      <w:r>
+        <w:rPr>
+          <w:sz w:val="24"/>
+        </w:rPr>
+        <w:t xml:space="preserve"> as well as market trends</w:t>
+      </w:r>
+      <w:r>
+        <w:rPr>
+          <w:sz w:val="24"/>
+        </w:rPr>
+        <w:t>.</w:t>
+      </w:r>
+    </w:p>
+    <w:p>
+      <w:pPr>
+        <w:numPr>
+          <w:ilvl w:val="0"/>
+          <w:numId w:val="1"/>
+        </w:numPr>
+        <w:spacing w:after="60" w:line="240" w:lineRule="auto"/>
+        <w:rPr>
+          <w:sz w:val="24"/>
+        </w:rPr>
+      </w:pPr>
+      <w:r>
+        <w:rPr>
+          <w:sz w:val="24"/>
+        </w:rPr>
         <w:t>What is the bid/listing price ratio for homes list? How does it vary by the customer’s zip code? This will inform us where customers are will</w:t>
       </w:r>
       <w:r>
@@ -453,23 +791,51 @@
     </w:p>
     <w:p>
       <w:pPr>
-        <w:spacing w:after="60" w:line="240" w:lineRule="auto"/>
-        <w:rPr>
-          <w:b/>
-          <w:bCs/>
-          <w:sz w:val="24"/>
-        </w:rPr>
-      </w:pPr>
-    </w:p>
-    <w:p>
-      <w:pPr>
-        <w:spacing w:after="60" w:line="240" w:lineRule="auto"/>
-        <w:rPr>
-          <w:b/>
-          <w:bCs/>
-          <w:sz w:val="24"/>
-        </w:rPr>
-      </w:pPr>
+        <w:numPr>
+          <w:ilvl w:val="0"/>
+          <w:numId w:val="1"/>
+        </w:numPr>
+        <w:spacing w:after="60" w:line="240" w:lineRule="auto"/>
+        <w:rPr>
+          <w:sz w:val="24"/>
+        </w:rPr>
+      </w:pPr>
+      <w:r>
+        <w:rPr>
+          <w:sz w:val="24"/>
+        </w:rPr>
+        <w:t>How long a property is typically on the market before bids come in? This will allow agents to better set customer expectations.</w:t>
+      </w:r>
+    </w:p>
+    <w:p>
+      <w:pPr>
+        <w:spacing w:after="60" w:line="240" w:lineRule="auto"/>
+        <w:ind w:left="720"/>
+        <w:rPr>
+          <w:sz w:val="24"/>
+        </w:rPr>
+      </w:pPr>
+    </w:p>
+    <w:p>
+      <w:pPr>
+        <w:spacing w:after="60" w:line="240" w:lineRule="auto"/>
+        <w:rPr>
+          <w:b/>
+          <w:bCs/>
+          <w:sz w:val="24"/>
+        </w:rPr>
+      </w:pPr>
+    </w:p>
+    <w:p>
+      <w:pPr>
+        <w:rPr>
+          <w:b/>
+          <w:bCs/>
+          <w:sz w:val="24"/>
+        </w:rPr>
+      </w:pPr>
+      <w:bookmarkStart w:id="0" w:name="_GoBack"/>
+      <w:bookmarkEnd w:id="0"/>
       <w:r>
         <w:rPr>
           <w:b/>
@@ -504,6 +870,7 @@
       </w:pPr>
       <w:r>
         <w:rPr>
+          <w:noProof/>
           <w:sz w:val="24"/>
         </w:rPr>
         <w:drawing>
@@ -542,12 +909,10 @@
           </wp:inline>
         </w:drawing>
       </w:r>
-      <w:bookmarkStart w:id="0" w:name="_GoBack"/>
-      <w:bookmarkEnd w:id="0"/>
     </w:p>
     <w:sectPr>
       <w:pgSz w:w="12240" w:h="15840"/>
-      <w:pgMar w:top="720" w:right="720" w:bottom="720" w:left="720" w:header="720" w:footer="720" w:gutter="0"/>
+      <w:pgMar w:top="1440" w:right="1440" w:bottom="1440" w:left="1440" w:header="720" w:footer="720" w:gutter="0"/>
       <w:cols w:space="720"/>
       <w:docGrid w:linePitch="360"/>
     </w:sectPr>

</xml_diff>